<commit_message>
Sprint1 Report & Sprint2 Plan
Updates and fixes
</commit_message>
<xml_diff>
--- a/Documents/Sprint2/Sprint2Plan.docx
+++ b/Documents/Sprint2/Sprint2Plan.docx
@@ -24,7 +24,7 @@
           <w:rtl w:val="0"/>
           <w:lang w:val="en-US"/>
         </w:rPr>
-        <w:t>Sprint 2 Release Plan</w:t>
+        <w:t>Sprint 2 Plan</w:t>
       </w:r>
     </w:p>
     <w:p>
@@ -44,6 +44,42 @@
         <w:jc w:val="center"/>
         <w:rPr>
           <w:rFonts w:ascii="American Typewriter" w:cs="American Typewriter" w:hAnsi="American Typewriter" w:eastAsia="American Typewriter"/>
+          <w:b w:val="1"/>
+          <w:bCs w:val="1"/>
+          <w:sz w:val="24"/>
+          <w:szCs w:val="24"/>
+        </w:rPr>
+      </w:pPr>
+      <w:r>
+        <w:rPr>
+          <w:rFonts w:ascii="American Typewriter" w:hAnsi="American Typewriter"/>
+          <w:b w:val="1"/>
+          <w:bCs w:val="1"/>
+          <w:sz w:val="24"/>
+          <w:szCs w:val="24"/>
+          <w:rtl w:val="0"/>
+          <w:lang w:val="en-US"/>
+        </w:rPr>
+        <w:t>DAVE</w:t>
+      </w:r>
+    </w:p>
+    <w:p>
+      <w:pPr>
+        <w:pStyle w:val="Body"/>
+        <w:jc w:val="center"/>
+        <w:rPr>
+          <w:rFonts w:ascii="American Typewriter" w:cs="American Typewriter" w:hAnsi="American Typewriter" w:eastAsia="American Typewriter"/>
+          <w:sz w:val="24"/>
+          <w:szCs w:val="24"/>
+        </w:rPr>
+      </w:pPr>
+    </w:p>
+    <w:p>
+      <w:pPr>
+        <w:pStyle w:val="Body"/>
+        <w:jc w:val="center"/>
+        <w:rPr>
+          <w:rFonts w:ascii="American Typewriter" w:cs="American Typewriter" w:hAnsi="American Typewriter" w:eastAsia="American Typewriter"/>
           <w:sz w:val="24"/>
           <w:szCs w:val="24"/>
         </w:rPr>
@@ -889,6 +925,59 @@
           <w:szCs w:val="24"/>
         </w:rPr>
         <w:tab/>
+        <w:tab/>
+      </w:r>
+      <w:r>
+        <w:rPr>
+          <w:rFonts w:ascii="American Typewriter" w:hAnsi="American Typewriter"/>
+          <w:b w:val="1"/>
+          <w:bCs w:val="1"/>
+          <w:sz w:val="24"/>
+          <w:szCs w:val="24"/>
+          <w:rtl w:val="0"/>
+          <w:lang w:val="en-US"/>
+        </w:rPr>
+        <w:t>Task 6:</w:t>
+      </w:r>
+      <w:r>
+        <w:rPr>
+          <w:rFonts w:ascii="American Typewriter" w:hAnsi="American Typewriter"/>
+          <w:sz w:val="24"/>
+          <w:szCs w:val="24"/>
+          <w:rtl w:val="0"/>
+          <w:lang w:val="en-US"/>
+        </w:rPr>
+        <w:t xml:space="preserve"> Begin GUI development using Python</w:t>
+      </w:r>
+    </w:p>
+    <w:p>
+      <w:pPr>
+        <w:pStyle w:val="Body"/>
+        <w:jc w:val="left"/>
+        <w:rPr>
+          <w:rFonts w:ascii="American Typewriter" w:cs="American Typewriter" w:hAnsi="American Typewriter" w:eastAsia="American Typewriter"/>
+          <w:sz w:val="24"/>
+          <w:szCs w:val="24"/>
+        </w:rPr>
+      </w:pPr>
+    </w:p>
+    <w:p>
+      <w:pPr>
+        <w:pStyle w:val="Body"/>
+        <w:jc w:val="left"/>
+        <w:rPr>
+          <w:rFonts w:ascii="American Typewriter" w:cs="American Typewriter" w:hAnsi="American Typewriter" w:eastAsia="American Typewriter"/>
+          <w:sz w:val="24"/>
+          <w:szCs w:val="24"/>
+        </w:rPr>
+      </w:pPr>
+      <w:r>
+        <w:rPr>
+          <w:rFonts w:ascii="American Typewriter" w:cs="American Typewriter" w:hAnsi="American Typewriter" w:eastAsia="American Typewriter"/>
+          <w:sz w:val="24"/>
+          <w:szCs w:val="24"/>
+        </w:rPr>
+        <w:tab/>
       </w:r>
       <w:r>
         <w:rPr>
@@ -1059,83 +1148,23 @@
         <w:jc w:val="left"/>
         <w:rPr>
           <w:rFonts w:ascii="American Typewriter" w:cs="American Typewriter" w:hAnsi="American Typewriter" w:eastAsia="American Typewriter"/>
-          <w:b w:val="1"/>
-          <w:bCs w:val="1"/>
-          <w:sz w:val="24"/>
-          <w:szCs w:val="24"/>
-        </w:rPr>
-      </w:pPr>
-      <w:r>
-        <w:rPr>
-          <w:rFonts w:ascii="American Typewriter" w:cs="American Typewriter" w:hAnsi="American Typewriter" w:eastAsia="American Typewriter"/>
-          <w:b w:val="1"/>
-          <w:bCs w:val="1"/>
-          <w:sz w:val="24"/>
-          <w:szCs w:val="24"/>
-          <w:rtl w:val="0"/>
-        </w:rPr>
-        <w:tab/>
-        <w:t xml:space="preserve">Scrum Times: </w:t>
-      </w:r>
-      <w:r>
-        <w:rPr>
-          <w:rFonts w:ascii="American Typewriter" w:hAnsi="American Typewriter"/>
           <w:b w:val="0"/>
           <w:bCs w:val="0"/>
           <w:sz w:val="24"/>
           <w:szCs w:val="24"/>
-          <w:rtl w:val="0"/>
-          <w:lang w:val="en-US"/>
-        </w:rPr>
-        <w:t>MW: 4:30-4:45 BE 316</w:t>
-      </w:r>
-    </w:p>
-    <w:p>
-      <w:pPr>
-        <w:pStyle w:val="Body"/>
-        <w:jc w:val="left"/>
-        <w:rPr>
-          <w:rFonts w:ascii="American Typewriter" w:cs="American Typewriter" w:hAnsi="American Typewriter" w:eastAsia="American Typewriter"/>
-          <w:b w:val="1"/>
-          <w:bCs w:val="1"/>
-          <w:sz w:val="24"/>
-          <w:szCs w:val="24"/>
-        </w:rPr>
-      </w:pPr>
-      <w:r>
-        <w:rPr>
-          <w:rFonts w:ascii="American Typewriter" w:cs="American Typewriter" w:hAnsi="American Typewriter" w:eastAsia="American Typewriter"/>
-          <w:b w:val="1"/>
-          <w:bCs w:val="1"/>
-          <w:sz w:val="24"/>
-          <w:szCs w:val="24"/>
-        </w:rPr>
-        <w:tab/>
-      </w:r>
-    </w:p>
-    <w:p>
-      <w:pPr>
-        <w:pStyle w:val="Body"/>
-        <w:jc w:val="left"/>
-        <w:rPr>
-          <w:rFonts w:ascii="American Typewriter" w:cs="American Typewriter" w:hAnsi="American Typewriter" w:eastAsia="American Typewriter"/>
-          <w:b w:val="1"/>
-          <w:bCs w:val="1"/>
-          <w:sz w:val="24"/>
-          <w:szCs w:val="24"/>
-        </w:rPr>
-      </w:pPr>
-      <w:r>
-        <w:rPr>
-          <w:rFonts w:ascii="American Typewriter" w:cs="American Typewriter" w:hAnsi="American Typewriter" w:eastAsia="American Typewriter"/>
-          <w:b w:val="1"/>
-          <w:bCs w:val="1"/>
-          <w:sz w:val="24"/>
-          <w:szCs w:val="24"/>
-          <w:rtl w:val="0"/>
-        </w:rPr>
-        <w:tab/>
-        <w:t xml:space="preserve">Scrum Board: </w:t>
+        </w:rPr>
+      </w:pPr>
+      <w:r>
+        <w:rPr>
+          <w:rFonts w:ascii="American Typewriter" w:cs="American Typewriter" w:hAnsi="American Typewriter" w:eastAsia="American Typewriter"/>
+          <w:b w:val="1"/>
+          <w:bCs w:val="1"/>
+          <w:sz w:val="24"/>
+          <w:szCs w:val="24"/>
+          <w:rtl w:val="0"/>
+        </w:rPr>
+        <w:tab/>
+        <w:t xml:space="preserve">Scrum Times: </w:t>
       </w:r>
       <w:r>
         <w:rPr>
@@ -1147,57 +1176,396 @@
           <w:rtl w:val="0"/>
           <w:lang w:val="en-US"/>
         </w:rPr>
-        <w:t>In BE 316</w:t>
-      </w:r>
-    </w:p>
-    <w:p>
-      <w:pPr>
-        <w:pStyle w:val="Body"/>
-        <w:jc w:val="left"/>
-        <w:rPr>
-          <w:rFonts w:ascii="American Typewriter" w:cs="American Typewriter" w:hAnsi="American Typewriter" w:eastAsia="American Typewriter"/>
-          <w:b w:val="1"/>
-          <w:bCs w:val="1"/>
-          <w:sz w:val="24"/>
-          <w:szCs w:val="24"/>
-        </w:rPr>
-      </w:pPr>
-    </w:p>
-    <w:p>
-      <w:pPr>
-        <w:pStyle w:val="Body"/>
-        <w:jc w:val="left"/>
-        <w:rPr>
-          <w:rFonts w:ascii="American Typewriter" w:cs="American Typewriter" w:hAnsi="American Typewriter" w:eastAsia="American Typewriter"/>
-          <w:b w:val="1"/>
-          <w:bCs w:val="1"/>
-          <w:sz w:val="24"/>
-          <w:szCs w:val="24"/>
-        </w:rPr>
-      </w:pPr>
-      <w:r>
-        <w:rPr>
-          <w:rFonts w:ascii="American Typewriter" w:cs="American Typewriter" w:hAnsi="American Typewriter" w:eastAsia="American Typewriter"/>
-          <w:b w:val="1"/>
-          <w:bCs w:val="1"/>
-          <w:sz w:val="24"/>
-          <w:szCs w:val="24"/>
-          <w:rtl w:val="0"/>
-        </w:rPr>
-        <w:tab/>
-        <w:t xml:space="preserve">Burnup Chart: </w:t>
-      </w:r>
-      <w:r>
-        <w:rPr>
-          <w:rFonts w:ascii="American Typewriter" w:hAnsi="American Typewriter"/>
+        <w:t>MW: 4:30-5:00pm, BE 316</w:t>
+      </w:r>
+    </w:p>
+    <w:p>
+      <w:pPr>
+        <w:pStyle w:val="Body"/>
+        <w:jc w:val="left"/>
+        <w:rPr>
+          <w:rFonts w:ascii="American Typewriter" w:cs="American Typewriter" w:hAnsi="American Typewriter" w:eastAsia="American Typewriter"/>
+          <w:b w:val="1"/>
+          <w:bCs w:val="1"/>
+          <w:sz w:val="24"/>
+          <w:szCs w:val="24"/>
+        </w:rPr>
+      </w:pPr>
+      <w:r>
+        <w:rPr>
+          <w:rFonts w:ascii="American Typewriter" w:cs="American Typewriter" w:hAnsi="American Typewriter" w:eastAsia="American Typewriter"/>
           <w:b w:val="0"/>
           <w:bCs w:val="0"/>
           <w:sz w:val="24"/>
           <w:szCs w:val="24"/>
           <w:rtl w:val="0"/>
-          <w:lang w:val="en-US"/>
-        </w:rPr>
-        <w:t>In BE 316</w:t>
+        </w:rPr>
+        <w:tab/>
+        <w:tab/>
+        <w:t xml:space="preserve">                 F: 4:30-4:45pm, Santa Cruz Coffee Roasters, Pacific Ave</w:t>
+      </w:r>
+    </w:p>
+    <w:p>
+      <w:pPr>
+        <w:pStyle w:val="Body"/>
+        <w:jc w:val="left"/>
+        <w:rPr>
+          <w:rFonts w:ascii="American Typewriter" w:cs="American Typewriter" w:hAnsi="American Typewriter" w:eastAsia="American Typewriter"/>
+          <w:b w:val="1"/>
+          <w:bCs w:val="1"/>
+          <w:sz w:val="24"/>
+          <w:szCs w:val="24"/>
+        </w:rPr>
+      </w:pPr>
+      <w:r>
+        <w:rPr>
+          <w:rFonts w:ascii="American Typewriter" w:cs="American Typewriter" w:hAnsi="American Typewriter" w:eastAsia="American Typewriter"/>
+          <w:b w:val="1"/>
+          <w:bCs w:val="1"/>
+          <w:sz w:val="24"/>
+          <w:szCs w:val="24"/>
+        </w:rPr>
+        <w:tab/>
+      </w:r>
+    </w:p>
+    <w:p>
+      <w:pPr>
+        <w:pStyle w:val="Body"/>
+        <w:jc w:val="left"/>
+        <w:rPr>
+          <w:rFonts w:ascii="American Typewriter" w:cs="American Typewriter" w:hAnsi="American Typewriter" w:eastAsia="American Typewriter"/>
+          <w:b w:val="1"/>
+          <w:bCs w:val="1"/>
+          <w:sz w:val="24"/>
+          <w:szCs w:val="24"/>
+        </w:rPr>
+      </w:pPr>
+      <w:r>
+        <w:rPr>
+          <w:rFonts w:ascii="American Typewriter" w:cs="American Typewriter" w:hAnsi="American Typewriter" w:eastAsia="American Typewriter"/>
+          <w:b w:val="1"/>
+          <w:bCs w:val="1"/>
+          <w:sz w:val="24"/>
+          <w:szCs w:val="24"/>
+          <w:rtl w:val="0"/>
+        </w:rPr>
+        <w:tab/>
+        <w:t>Scrum Board:</w:t>
+      </w:r>
+      <w:r>
+        <w:rPr>
+          <w:rFonts w:ascii="American Typewriter" w:cs="American Typewriter" w:hAnsi="American Typewriter" w:eastAsia="American Typewriter"/>
+          <w:b w:val="1"/>
+          <w:bCs w:val="1"/>
+          <w:sz w:val="24"/>
+          <w:szCs w:val="24"/>
+        </w:rPr>
+        <w:drawing>
+          <wp:anchor distT="152400" distB="152400" distL="152400" distR="152400" simplePos="0" relativeHeight="251660288" behindDoc="0" locked="0" layoutInCell="1" allowOverlap="1">
+            <wp:simplePos x="0" y="0"/>
+            <wp:positionH relativeFrom="margin">
+              <wp:posOffset>-6350</wp:posOffset>
+            </wp:positionH>
+            <wp:positionV relativeFrom="line">
+              <wp:posOffset>190398</wp:posOffset>
+            </wp:positionV>
+            <wp:extent cx="5943600" cy="4099810"/>
+            <wp:effectExtent l="0" t="0" r="0" b="0"/>
+            <wp:wrapTopAndBottom distT="152400" distB="152400"/>
+            <wp:docPr id="1073741825" name="officeArt object"/>
+            <wp:cNvGraphicFramePr/>
+            <a:graphic xmlns:a="http://schemas.openxmlformats.org/drawingml/2006/main">
+              <a:graphicData uri="http://schemas.openxmlformats.org/drawingml/2006/picture">
+                <pic:pic xmlns:pic="http://schemas.openxmlformats.org/drawingml/2006/picture">
+                  <pic:nvPicPr>
+                    <pic:cNvPr id="1073741825" name="Sprint2ScrumBoard.jpg"/>
+                    <pic:cNvPicPr>
+                      <a:picLocks noChangeAspect="1"/>
+                    </pic:cNvPicPr>
+                  </pic:nvPicPr>
+                  <pic:blipFill>
+                    <a:blip r:embed="rId4">
+                      <a:extLst/>
+                    </a:blip>
+                    <a:stretch>
+                      <a:fillRect/>
+                    </a:stretch>
+                  </pic:blipFill>
+                  <pic:spPr>
+                    <a:xfrm>
+                      <a:off x="0" y="0"/>
+                      <a:ext cx="5943600" cy="4099810"/>
+                    </a:xfrm>
+                    <a:prstGeom prst="rect">
+                      <a:avLst/>
+                    </a:prstGeom>
+                    <a:ln w="12700" cap="flat">
+                      <a:noFill/>
+                      <a:miter lim="400000"/>
+                    </a:ln>
+                    <a:effectLst/>
+                  </pic:spPr>
+                </pic:pic>
+              </a:graphicData>
+            </a:graphic>
+          </wp:anchor>
+        </w:drawing>
+      </w:r>
+      <w:r>
+        <w:rPr>
+          <w:rFonts w:ascii="American Typewriter" w:hAnsi="American Typewriter"/>
+          <w:b w:val="1"/>
+          <w:bCs w:val="1"/>
+          <w:sz w:val="24"/>
+          <w:szCs w:val="24"/>
+          <w:rtl w:val="0"/>
+          <w:lang w:val="en-US"/>
+        </w:rPr>
+        <w:t xml:space="preserve"> </w:t>
+      </w:r>
+    </w:p>
+    <w:p>
+      <w:pPr>
+        <w:pStyle w:val="Body"/>
+        <w:jc w:val="left"/>
+        <w:rPr>
+          <w:rFonts w:ascii="American Typewriter" w:cs="American Typewriter" w:hAnsi="American Typewriter" w:eastAsia="American Typewriter"/>
+          <w:b w:val="1"/>
+          <w:bCs w:val="1"/>
+          <w:sz w:val="24"/>
+          <w:szCs w:val="24"/>
+        </w:rPr>
+      </w:pPr>
+    </w:p>
+    <w:p>
+      <w:pPr>
+        <w:pStyle w:val="Body"/>
+        <w:jc w:val="left"/>
+        <w:rPr>
+          <w:rFonts w:ascii="American Typewriter" w:cs="American Typewriter" w:hAnsi="American Typewriter" w:eastAsia="American Typewriter"/>
+          <w:b w:val="1"/>
+          <w:bCs w:val="1"/>
+          <w:sz w:val="24"/>
+          <w:szCs w:val="24"/>
+        </w:rPr>
+      </w:pPr>
+    </w:p>
+    <w:p>
+      <w:pPr>
+        <w:pStyle w:val="Body"/>
+        <w:jc w:val="left"/>
+        <w:rPr>
+          <w:rFonts w:ascii="American Typewriter" w:cs="American Typewriter" w:hAnsi="American Typewriter" w:eastAsia="American Typewriter"/>
+          <w:b w:val="1"/>
+          <w:bCs w:val="1"/>
+          <w:sz w:val="24"/>
+          <w:szCs w:val="24"/>
+        </w:rPr>
+      </w:pPr>
+    </w:p>
+    <w:p>
+      <w:pPr>
+        <w:pStyle w:val="Body"/>
+        <w:jc w:val="left"/>
+        <w:rPr>
+          <w:rFonts w:ascii="American Typewriter" w:cs="American Typewriter" w:hAnsi="American Typewriter" w:eastAsia="American Typewriter"/>
+          <w:b w:val="1"/>
+          <w:bCs w:val="1"/>
+          <w:sz w:val="24"/>
+          <w:szCs w:val="24"/>
+        </w:rPr>
+      </w:pPr>
+    </w:p>
+    <w:p>
+      <w:pPr>
+        <w:pStyle w:val="Body"/>
+        <w:jc w:val="left"/>
+        <w:rPr>
+          <w:rFonts w:ascii="American Typewriter" w:cs="American Typewriter" w:hAnsi="American Typewriter" w:eastAsia="American Typewriter"/>
+          <w:b w:val="1"/>
+          <w:bCs w:val="1"/>
+          <w:sz w:val="24"/>
+          <w:szCs w:val="24"/>
+        </w:rPr>
+      </w:pPr>
+    </w:p>
+    <w:p>
+      <w:pPr>
+        <w:pStyle w:val="Body"/>
+        <w:jc w:val="left"/>
+        <w:rPr>
+          <w:rFonts w:ascii="American Typewriter" w:cs="American Typewriter" w:hAnsi="American Typewriter" w:eastAsia="American Typewriter"/>
+          <w:b w:val="1"/>
+          <w:bCs w:val="1"/>
+          <w:sz w:val="24"/>
+          <w:szCs w:val="24"/>
+        </w:rPr>
+      </w:pPr>
+    </w:p>
+    <w:p>
+      <w:pPr>
+        <w:pStyle w:val="Body"/>
+        <w:jc w:val="left"/>
+        <w:rPr>
+          <w:rFonts w:ascii="American Typewriter" w:cs="American Typewriter" w:hAnsi="American Typewriter" w:eastAsia="American Typewriter"/>
+          <w:b w:val="1"/>
+          <w:bCs w:val="1"/>
+          <w:sz w:val="24"/>
+          <w:szCs w:val="24"/>
+        </w:rPr>
+      </w:pPr>
+    </w:p>
+    <w:p>
+      <w:pPr>
+        <w:pStyle w:val="Body"/>
+        <w:jc w:val="left"/>
+        <w:rPr>
+          <w:rFonts w:ascii="American Typewriter" w:cs="American Typewriter" w:hAnsi="American Typewriter" w:eastAsia="American Typewriter"/>
+          <w:b w:val="1"/>
+          <w:bCs w:val="1"/>
+          <w:sz w:val="24"/>
+          <w:szCs w:val="24"/>
+        </w:rPr>
+      </w:pPr>
+    </w:p>
+    <w:p>
+      <w:pPr>
+        <w:pStyle w:val="Body"/>
+        <w:jc w:val="left"/>
+        <w:rPr>
+          <w:rFonts w:ascii="American Typewriter" w:cs="American Typewriter" w:hAnsi="American Typewriter" w:eastAsia="American Typewriter"/>
+          <w:b w:val="1"/>
+          <w:bCs w:val="1"/>
+          <w:sz w:val="24"/>
+          <w:szCs w:val="24"/>
+        </w:rPr>
+      </w:pPr>
+    </w:p>
+    <w:p>
+      <w:pPr>
+        <w:pStyle w:val="Body"/>
+        <w:jc w:val="left"/>
+        <w:rPr>
+          <w:rFonts w:ascii="American Typewriter" w:cs="American Typewriter" w:hAnsi="American Typewriter" w:eastAsia="American Typewriter"/>
+          <w:b w:val="1"/>
+          <w:bCs w:val="1"/>
+          <w:sz w:val="24"/>
+          <w:szCs w:val="24"/>
+        </w:rPr>
+      </w:pPr>
+    </w:p>
+    <w:p>
+      <w:pPr>
+        <w:pStyle w:val="Body"/>
+        <w:jc w:val="left"/>
+        <w:rPr>
+          <w:rFonts w:ascii="American Typewriter" w:cs="American Typewriter" w:hAnsi="American Typewriter" w:eastAsia="American Typewriter"/>
+          <w:b w:val="1"/>
+          <w:bCs w:val="1"/>
+          <w:sz w:val="24"/>
+          <w:szCs w:val="24"/>
+        </w:rPr>
+      </w:pPr>
+    </w:p>
+    <w:p>
+      <w:pPr>
+        <w:pStyle w:val="Body"/>
+        <w:jc w:val="left"/>
+        <w:rPr>
+          <w:rFonts w:ascii="American Typewriter" w:cs="American Typewriter" w:hAnsi="American Typewriter" w:eastAsia="American Typewriter"/>
+          <w:b w:val="1"/>
+          <w:bCs w:val="1"/>
+          <w:sz w:val="24"/>
+          <w:szCs w:val="24"/>
+        </w:rPr>
+      </w:pPr>
+    </w:p>
+    <w:p>
+      <w:pPr>
+        <w:pStyle w:val="Body"/>
+        <w:jc w:val="left"/>
+        <w:rPr>
+          <w:rFonts w:ascii="American Typewriter" w:cs="American Typewriter" w:hAnsi="American Typewriter" w:eastAsia="American Typewriter"/>
+          <w:b w:val="1"/>
+          <w:bCs w:val="1"/>
+          <w:sz w:val="24"/>
+          <w:szCs w:val="24"/>
+        </w:rPr>
+      </w:pPr>
+      <w:r>
+        <w:rPr>
+          <w:rFonts w:ascii="American Typewriter" w:cs="American Typewriter" w:hAnsi="American Typewriter" w:eastAsia="American Typewriter"/>
+          <w:b w:val="1"/>
+          <w:bCs w:val="1"/>
+          <w:sz w:val="24"/>
+          <w:szCs w:val="24"/>
+          <w:rtl w:val="0"/>
+        </w:rPr>
+        <w:tab/>
+        <w:t>Burnup Ch</w:t>
+      </w:r>
+      <w:r>
+        <w:drawing>
+          <wp:anchor distT="152400" distB="152400" distL="152400" distR="152400" simplePos="0" relativeHeight="251659264" behindDoc="0" locked="0" layoutInCell="1" allowOverlap="1">
+            <wp:simplePos x="0" y="0"/>
+            <wp:positionH relativeFrom="page">
+              <wp:posOffset>914399</wp:posOffset>
+            </wp:positionH>
+            <wp:positionV relativeFrom="page">
+              <wp:posOffset>2000156</wp:posOffset>
+            </wp:positionV>
+            <wp:extent cx="5943600" cy="4309204"/>
+            <wp:effectExtent l="0" t="0" r="0" b="0"/>
+            <wp:wrapTopAndBottom distT="152400" distB="152400"/>
+            <wp:docPr id="1073741826" name="officeArt object"/>
+            <wp:cNvGraphicFramePr/>
+            <a:graphic xmlns:a="http://schemas.openxmlformats.org/drawingml/2006/main">
+              <a:graphicData uri="http://schemas.openxmlformats.org/drawingml/2006/picture">
+                <pic:pic xmlns:pic="http://schemas.openxmlformats.org/drawingml/2006/picture">
+                  <pic:nvPicPr>
+                    <pic:cNvPr id="1073741826" name="Sprint2BurnUpChart.jpg"/>
+                    <pic:cNvPicPr>
+                      <a:picLocks noChangeAspect="1"/>
+                    </pic:cNvPicPr>
+                  </pic:nvPicPr>
+                  <pic:blipFill>
+                    <a:blip r:embed="rId5">
+                      <a:extLst/>
+                    </a:blip>
+                    <a:stretch>
+                      <a:fillRect/>
+                    </a:stretch>
+                  </pic:blipFill>
+                  <pic:spPr>
+                    <a:xfrm>
+                      <a:off x="0" y="0"/>
+                      <a:ext cx="5943600" cy="4309204"/>
+                    </a:xfrm>
+                    <a:prstGeom prst="rect">
+                      <a:avLst/>
+                    </a:prstGeom>
+                    <a:ln w="12700" cap="flat">
+                      <a:noFill/>
+                      <a:miter lim="400000"/>
+                    </a:ln>
+                    <a:effectLst/>
+                  </pic:spPr>
+                </pic:pic>
+              </a:graphicData>
+            </a:graphic>
+          </wp:anchor>
+        </w:drawing>
+      </w:r>
+      <w:r>
+        <w:rPr>
+          <w:rFonts w:ascii="American Typewriter" w:cs="American Typewriter" w:hAnsi="American Typewriter" w:eastAsia="American Typewriter"/>
+          <w:b w:val="1"/>
+          <w:bCs w:val="1"/>
+          <w:sz w:val="24"/>
+          <w:szCs w:val="24"/>
+          <w:rtl w:val="0"/>
+        </w:rPr>
+        <w:t xml:space="preserve">art: </w:t>
       </w:r>
     </w:p>
     <w:p>
@@ -1299,8 +1667,8 @@
       </w:r>
     </w:p>
     <w:sectPr>
-      <w:headerReference w:type="default" r:id="rId4"/>
-      <w:footerReference w:type="default" r:id="rId5"/>
+      <w:headerReference w:type="default" r:id="rId6"/>
+      <w:footerReference w:type="default" r:id="rId7"/>
       <w:pgSz w:w="12240" w:h="15840" w:orient="portrait"/>
       <w:pgMar w:top="1440" w:right="1440" w:bottom="1440" w:left="1440" w:header="720" w:footer="864"/>
       <w:bidi w:val="0"/>

</xml_diff>